<commit_message>
EmguCV project correctly configured.
Build also works, need to apply same fix to opencvsharp unity project.
Got contours working in ROI. Started final document draft and working on
report.
</commit_message>
<xml_diff>
--- a/Diary/Prof Pract summary.docx
+++ b/Diary/Prof Pract summary.docx
@@ -1,6 +1,6 @@
 
 <file path=word/document.xml><?xml version="1.0" encoding="utf-8"?>
-<w:document xmlns:wpc="http://schemas.microsoft.com/office/word/2010/wordprocessingCanvas" xmlns:mc="http://schemas.openxmlformats.org/markup-compatibility/2006" xmlns:o="urn:schemas-microsoft-com:office:office" xmlns:r="http://schemas.openxmlformats.org/officeDocument/2006/relationships" xmlns:m="http://schemas.openxmlformats.org/officeDocument/2006/math" xmlns:v="urn:schemas-microsoft-com:vml" xmlns:wp14="http://schemas.microsoft.com/office/word/2010/wordprocessingDrawing" xmlns:wp="http://schemas.openxmlformats.org/drawingml/2006/wordprocessingDrawing" xmlns:w10="urn:schemas-microsoft-com:office:word" xmlns:w="http://schemas.openxmlformats.org/wordprocessingml/2006/main" xmlns:w14="http://schemas.microsoft.com/office/word/2010/wordml" xmlns:w15="http://schemas.microsoft.com/office/word/2012/wordml" xmlns:wpg="http://schemas.microsoft.com/office/word/2010/wordprocessingGroup" xmlns:wpi="http://schemas.microsoft.com/office/word/2010/wordprocessingInk" xmlns:wne="http://schemas.microsoft.com/office/word/2006/wordml" xmlns:wps="http://schemas.microsoft.com/office/word/2010/wordprocessingShape" mc:Ignorable="w14 w15 wp14">
+<w:document xmlns:wpc="http://schemas.microsoft.com/office/word/2010/wordprocessingCanvas" xmlns:cx="http://schemas.microsoft.com/office/drawing/2014/chartex" xmlns:cx1="http://schemas.microsoft.com/office/drawing/2015/9/8/chartex" xmlns:cx2="http://schemas.microsoft.com/office/drawing/2015/10/21/chartex" xmlns:cx3="http://schemas.microsoft.com/office/drawing/2016/5/9/chartex" xmlns:cx4="http://schemas.microsoft.com/office/drawing/2016/5/10/chartex" xmlns:cx5="http://schemas.microsoft.com/office/drawing/2016/5/11/chartex" xmlns:mc="http://schemas.openxmlformats.org/markup-compatibility/2006" xmlns:o="urn:schemas-microsoft-com:office:office" xmlns:r="http://schemas.openxmlformats.org/officeDocument/2006/relationships" xmlns:m="http://schemas.openxmlformats.org/officeDocument/2006/math" xmlns:v="urn:schemas-microsoft-com:vml" xmlns:wp14="http://schemas.microsoft.com/office/word/2010/wordprocessingDrawing" xmlns:wp="http://schemas.openxmlformats.org/drawingml/2006/wordprocessingDrawing" xmlns:w10="urn:schemas-microsoft-com:office:word" xmlns:w="http://schemas.openxmlformats.org/wordprocessingml/2006/main" xmlns:w14="http://schemas.microsoft.com/office/word/2010/wordml" xmlns:w15="http://schemas.microsoft.com/office/word/2012/wordml" xmlns:w16se="http://schemas.microsoft.com/office/word/2015/wordml/symex" xmlns:wpg="http://schemas.microsoft.com/office/word/2010/wordprocessingGroup" xmlns:wpi="http://schemas.microsoft.com/office/word/2010/wordprocessingInk" xmlns:wne="http://schemas.microsoft.com/office/word/2006/wordml" xmlns:wps="http://schemas.microsoft.com/office/word/2010/wordprocessingShape" mc:Ignorable="w14 w15 w16se wp14">
   <w:body>
     <w:p>
       <w:r>
@@ -46,7 +46,15 @@
         </w:numPr>
       </w:pPr>
       <w:r>
-        <w:t xml:space="preserve">Researched the OpenCv library and how to implement it into Unity. </w:t>
+        <w:t xml:space="preserve">Researched the </w:t>
+      </w:r>
+      <w:proofErr w:type="spellStart"/>
+      <w:r>
+        <w:t>OpenCv</w:t>
+      </w:r>
+      <w:proofErr w:type="spellEnd"/>
+      <w:r>
+        <w:t xml:space="preserve"> library and how to implement it into Unity. </w:t>
       </w:r>
     </w:p>
     <w:p>
@@ -64,7 +72,15 @@
         <w:t>compatibility</w:t>
       </w:r>
       <w:r>
-        <w:t xml:space="preserve"> issues with OpenCv and Unity. </w:t>
+        <w:t xml:space="preserve"> issues with </w:t>
+      </w:r>
+      <w:proofErr w:type="spellStart"/>
+      <w:r>
+        <w:t>OpenCv</w:t>
+      </w:r>
+      <w:proofErr w:type="spellEnd"/>
+      <w:r>
+        <w:t xml:space="preserve"> and Unity. </w:t>
       </w:r>
     </w:p>
     <w:p>
@@ -76,7 +92,15 @@
         </w:numPr>
       </w:pPr>
       <w:r>
-        <w:t xml:space="preserve">Met with Gregory, discussed issues, I proposed finding a C# wrapper for the OpenCv library. </w:t>
+        <w:t xml:space="preserve">Met with Gregory, discussed issues, I proposed finding a C# wrapper for the </w:t>
+      </w:r>
+      <w:proofErr w:type="spellStart"/>
+      <w:r>
+        <w:t>OpenCv</w:t>
+      </w:r>
+      <w:proofErr w:type="spellEnd"/>
+      <w:r>
+        <w:t xml:space="preserve"> library. </w:t>
       </w:r>
     </w:p>
     <w:p>
@@ -93,7 +117,31 @@
         </w:numPr>
       </w:pPr>
       <w:r>
-        <w:t>Researched possible wrappers for the OpenCv library. Resulted in two possible wrappers. Emgu or OpenCvSharp.</w:t>
+        <w:t xml:space="preserve">Researched possible wrappers for the </w:t>
+      </w:r>
+      <w:proofErr w:type="spellStart"/>
+      <w:r>
+        <w:t>OpenCv</w:t>
+      </w:r>
+      <w:proofErr w:type="spellEnd"/>
+      <w:r>
+        <w:t xml:space="preserve"> library. Resulted in two possible wrappers. </w:t>
+      </w:r>
+      <w:proofErr w:type="spellStart"/>
+      <w:r>
+        <w:t>Emgu</w:t>
+      </w:r>
+      <w:proofErr w:type="spellEnd"/>
+      <w:r>
+        <w:t xml:space="preserve"> or </w:t>
+      </w:r>
+      <w:proofErr w:type="spellStart"/>
+      <w:r>
+        <w:t>OpenCvSharp</w:t>
+      </w:r>
+      <w:proofErr w:type="spellEnd"/>
+      <w:r>
+        <w:t>.</w:t>
       </w:r>
     </w:p>
     <w:p>
@@ -105,7 +153,15 @@
         </w:numPr>
       </w:pPr>
       <w:r>
-        <w:t xml:space="preserve">Discovered further issues with the wrappers and integrating into Unity Engine. This was due to an incompatibility with System.Drawing and </w:t>
+        <w:t xml:space="preserve">Discovered further issues with the wrappers and integrating into Unity Engine. This was due to an incompatibility with </w:t>
+      </w:r>
+      <w:proofErr w:type="spellStart"/>
+      <w:r>
+        <w:t>System.Drawing</w:t>
+      </w:r>
+      <w:proofErr w:type="spellEnd"/>
+      <w:r>
+        <w:t xml:space="preserve"> and </w:t>
       </w:r>
       <w:r>
         <w:t xml:space="preserve">Unity Engine. </w:t>
@@ -125,7 +181,15 @@
         </w:numPr>
       </w:pPr>
       <w:r>
-        <w:t>Implemented OpenCvSharp into Unity Engine.</w:t>
+        <w:t xml:space="preserve">Implemented </w:t>
+      </w:r>
+      <w:proofErr w:type="spellStart"/>
+      <w:r>
+        <w:t>OpenCvSharp</w:t>
+      </w:r>
+      <w:proofErr w:type="spellEnd"/>
+      <w:r>
+        <w:t xml:space="preserve"> into Unity Engine.</w:t>
       </w:r>
     </w:p>
     <w:p>
@@ -149,7 +213,21 @@
         </w:numPr>
       </w:pPr>
       <w:r>
-        <w:t xml:space="preserve">Found a demo project (URL please) </w:t>
+        <w:t xml:space="preserve">Found a demo project (URL </w:t>
+      </w:r>
+      <w:proofErr w:type="gramStart"/>
+      <w:r>
+        <w:t>please</w:t>
+      </w:r>
+      <w:r>
+        <w:t xml:space="preserve">  -</w:t>
+      </w:r>
+      <w:proofErr w:type="gramEnd"/>
+      <w:r>
+        <w:t xml:space="preserve"> In documentation</w:t>
+      </w:r>
+      <w:r>
+        <w:t xml:space="preserve">) </w:t>
       </w:r>
     </w:p>
     <w:p>
@@ -208,8 +286,13 @@
         </w:numPr>
       </w:pPr>
       <w:r>
-        <w:t>Research why it is would not work, was due to corrupted .dll</w:t>
-      </w:r>
+        <w:t>Research why it is would not work, was due to corrupted .</w:t>
+      </w:r>
+      <w:proofErr w:type="spellStart"/>
+      <w:r>
+        <w:t>dll</w:t>
+      </w:r>
+      <w:proofErr w:type="spellEnd"/>
     </w:p>
     <w:p>
       <w:pPr>
@@ -220,7 +303,10 @@
         </w:numPr>
       </w:pPr>
       <w:r>
-        <w:t>Was able to capture webcam feed and save a ‘frame’ which allows operation for it to happen.</w:t>
+        <w:t>could</w:t>
+      </w:r>
+      <w:r>
+        <w:t xml:space="preserve"> capture webcam feed and save a ‘frame’ which allows operation for it to happen.</w:t>
       </w:r>
     </w:p>
     <w:p>
@@ -237,7 +323,15 @@
         </w:numPr>
       </w:pPr>
       <w:r>
-        <w:t>Fixed the dll errors.</w:t>
+        <w:t xml:space="preserve">Fixed the </w:t>
+      </w:r>
+      <w:proofErr w:type="spellStart"/>
+      <w:r>
+        <w:t>dll</w:t>
+      </w:r>
+      <w:proofErr w:type="spellEnd"/>
+      <w:r>
+        <w:t xml:space="preserve"> errors.</w:t>
       </w:r>
     </w:p>
     <w:p>
@@ -269,7 +363,15 @@
         </w:numPr>
       </w:pPr>
       <w:r>
-        <w:t>Used cascade classifer to detect face and eyes.</w:t>
+        <w:t xml:space="preserve">Used cascade </w:t>
+      </w:r>
+      <w:proofErr w:type="spellStart"/>
+      <w:r>
+        <w:t>classifer</w:t>
+      </w:r>
+      <w:proofErr w:type="spellEnd"/>
+      <w:r>
+        <w:t xml:space="preserve"> to detect face and eyes.</w:t>
       </w:r>
     </w:p>
     <w:p>
@@ -281,7 +383,18 @@
         </w:numPr>
       </w:pPr>
       <w:r>
-        <w:t>Pre to detecting faces the frame is gray scaled</w:t>
+        <w:t>Prior</w:t>
+      </w:r>
+      <w:r>
+        <w:t xml:space="preserve"> to detecting faces the frame is </w:t>
+      </w:r>
+      <w:proofErr w:type="spellStart"/>
+      <w:r>
+        <w:t>gray</w:t>
+      </w:r>
+      <w:proofErr w:type="spellEnd"/>
+      <w:r>
+        <w:t xml:space="preserve"> scaled</w:t>
       </w:r>
       <w:r>
         <w:t xml:space="preserve"> then equalise the lighting.</w:t>
@@ -325,7 +438,15 @@
         </w:numPr>
       </w:pPr>
       <w:r>
-        <w:t>Started looking at wordpress and how to create a good blog site.</w:t>
+        <w:t xml:space="preserve">Started looking at </w:t>
+      </w:r>
+      <w:proofErr w:type="spellStart"/>
+      <w:r>
+        <w:t>wordpress</w:t>
+      </w:r>
+      <w:proofErr w:type="spellEnd"/>
+      <w:r>
+        <w:t xml:space="preserve"> and how to create a good blog site.</w:t>
       </w:r>
     </w:p>
     <w:p>
@@ -354,7 +475,10 @@
         </w:numPr>
       </w:pPr>
       <w:r>
-        <w:t>Came to the conclusion his research idea is not ideal with the scope given.</w:t>
+        <w:t>Concluded</w:t>
+      </w:r>
+      <w:r>
+        <w:t xml:space="preserve"> his research idea is not ideal with the scope given.</w:t>
       </w:r>
     </w:p>
     <w:p>
@@ -366,11 +490,38 @@
         </w:numPr>
       </w:pPr>
       <w:r>
+        <w:t>Researched jaw movement</w:t>
+      </w:r>
+      <w:r>
+        <w:t>, not a lot of material available.</w:t>
+      </w:r>
+    </w:p>
+    <w:p>
+      <w:pPr>
+        <w:pStyle w:val="ListParagraph"/>
+        <w:numPr>
+          <w:ilvl w:val="0"/>
+          <w:numId w:val="5"/>
+        </w:numPr>
+      </w:pPr>
+      <w:r>
         <w:lastRenderedPageBreak/>
-        <w:t>Researched jaw movement</w:t>
-      </w:r>
-      <w:r>
-        <w:t>, not a lot of material available.</w:t>
+        <w:t>Worked on</w:t>
+      </w:r>
+      <w:r>
+        <w:t xml:space="preserve"> detection algorithm</w:t>
+      </w:r>
+      <w:r>
+        <w:t xml:space="preserve"> again</w:t>
+      </w:r>
+      <w:r>
+        <w:t xml:space="preserve">, </w:t>
+      </w:r>
+      <w:r>
+        <w:t>considered</w:t>
+      </w:r>
+      <w:r>
+        <w:t xml:space="preserve"> how to calibrate the face.</w:t>
       </w:r>
     </w:p>
     <w:p>
@@ -382,7 +533,22 @@
         </w:numPr>
       </w:pPr>
       <w:r>
-        <w:t>Replanned detection algorithm, looked into how to calibrate the face.</w:t>
+        <w:t>Considering</w:t>
+      </w:r>
+      <w:r>
+        <w:t xml:space="preserve"> sharpening techniques to improve detection.</w:t>
+      </w:r>
+    </w:p>
+    <w:p>
+      <w:pPr>
+        <w:pStyle w:val="ListParagraph"/>
+        <w:numPr>
+          <w:ilvl w:val="0"/>
+          <w:numId w:val="5"/>
+        </w:numPr>
+      </w:pPr>
+      <w:r>
+        <w:t>Started calibration process.</w:t>
       </w:r>
     </w:p>
     <w:p/>
@@ -402,13 +568,196 @@
       <w:r>
         <w:t>Learned how to train own cascade classifier.</w:t>
       </w:r>
+    </w:p>
+    <w:p>
+      <w:pPr>
+        <w:pStyle w:val="ListParagraph"/>
+        <w:numPr>
+          <w:ilvl w:val="0"/>
+          <w:numId w:val="5"/>
+        </w:numPr>
+      </w:pPr>
+      <w:r>
+        <w:t>Updated documentation</w:t>
+      </w:r>
+    </w:p>
+    <w:p>
+      <w:r>
+        <w:t>Week 11.</w:t>
+      </w:r>
+    </w:p>
+    <w:p>
+      <w:pPr>
+        <w:pStyle w:val="ListParagraph"/>
+        <w:numPr>
+          <w:ilvl w:val="0"/>
+          <w:numId w:val="6"/>
+        </w:numPr>
+      </w:pPr>
+      <w:r>
+        <w:t>Researched contours and attempted to use them to outline the face</w:t>
+      </w:r>
+    </w:p>
+    <w:p>
+      <w:pPr>
+        <w:pStyle w:val="ListParagraph"/>
+        <w:numPr>
+          <w:ilvl w:val="0"/>
+          <w:numId w:val="6"/>
+        </w:numPr>
+      </w:pPr>
+      <w:r>
+        <w:t>Two different kinds, canny and threshold</w:t>
+      </w:r>
+    </w:p>
+    <w:p>
+      <w:pPr>
+        <w:pStyle w:val="ListParagraph"/>
+        <w:numPr>
+          <w:ilvl w:val="0"/>
+          <w:numId w:val="6"/>
+        </w:numPr>
+      </w:pPr>
+      <w:r>
+        <w:t xml:space="preserve">Got stuck on </w:t>
+      </w:r>
+      <w:proofErr w:type="spellStart"/>
+      <w:r>
+        <w:t>OpenCvSharp</w:t>
+      </w:r>
+      <w:proofErr w:type="spellEnd"/>
+      <w:r>
+        <w:t xml:space="preserve">, decided to try </w:t>
+      </w:r>
+      <w:proofErr w:type="spellStart"/>
+      <w:r>
+        <w:t>emguCv</w:t>
+      </w:r>
+      <w:proofErr w:type="spellEnd"/>
+      <w:r>
+        <w:t xml:space="preserve"> again to see feasibility now that I had more knowledge.</w:t>
+      </w:r>
+    </w:p>
+    <w:p>
+      <w:r>
+        <w:t>Week 12</w:t>
+      </w:r>
+    </w:p>
+    <w:p>
+      <w:pPr>
+        <w:pStyle w:val="ListParagraph"/>
+        <w:numPr>
+          <w:ilvl w:val="0"/>
+          <w:numId w:val="7"/>
+        </w:numPr>
+      </w:pPr>
+      <w:r>
+        <w:t xml:space="preserve">Successfully managed to integrate </w:t>
+      </w:r>
+      <w:proofErr w:type="spellStart"/>
+      <w:r>
+        <w:t>emguCv</w:t>
+      </w:r>
+      <w:proofErr w:type="spellEnd"/>
+      <w:r>
+        <w:t xml:space="preserve"> with Unity, still build errors. </w:t>
+      </w:r>
+    </w:p>
+    <w:p>
+      <w:pPr>
+        <w:pStyle w:val="ListParagraph"/>
+        <w:numPr>
+          <w:ilvl w:val="0"/>
+          <w:numId w:val="7"/>
+        </w:numPr>
+      </w:pPr>
+      <w:r>
+        <w:t xml:space="preserve">Learned about memory streams which help performance of converting between </w:t>
+      </w:r>
+      <w:proofErr w:type="spellStart"/>
+      <w:r>
+        <w:t>png</w:t>
+      </w:r>
+      <w:proofErr w:type="spellEnd"/>
+      <w:r>
+        <w:t xml:space="preserve"> files and bitmap. </w:t>
+      </w:r>
+    </w:p>
+    <w:p>
+      <w:pPr>
+        <w:pStyle w:val="ListParagraph"/>
+        <w:numPr>
+          <w:ilvl w:val="0"/>
+          <w:numId w:val="7"/>
+        </w:numPr>
+      </w:pPr>
+      <w:r>
+        <w:t xml:space="preserve">Learned how to use some basic functions of </w:t>
+      </w:r>
+      <w:proofErr w:type="spellStart"/>
+      <w:r>
+        <w:t>emguCv</w:t>
+      </w:r>
+      <w:proofErr w:type="spellEnd"/>
+      <w:r>
+        <w:t xml:space="preserve"> and some potential issues with using it in Unity.</w:t>
+      </w:r>
+    </w:p>
+    <w:p>
+      <w:r>
+        <w:t>Week 13</w:t>
+      </w:r>
+    </w:p>
+    <w:p>
+      <w:pPr>
+        <w:pStyle w:val="ListParagraph"/>
+        <w:numPr>
+          <w:ilvl w:val="0"/>
+          <w:numId w:val="8"/>
+        </w:numPr>
+      </w:pPr>
+      <w:r>
+        <w:t xml:space="preserve">Solved the build issue with both </w:t>
+      </w:r>
+      <w:proofErr w:type="spellStart"/>
+      <w:r>
+        <w:t>OpenCvSharp</w:t>
+      </w:r>
+      <w:proofErr w:type="spellEnd"/>
+      <w:r>
+        <w:t xml:space="preserve"> and </w:t>
+      </w:r>
+      <w:proofErr w:type="spellStart"/>
+      <w:r>
+        <w:t>EmguCv</w:t>
+      </w:r>
+      <w:proofErr w:type="spellEnd"/>
+      <w:r>
+        <w:t xml:space="preserve"> projects.</w:t>
+      </w:r>
+    </w:p>
+    <w:p>
+      <w:pPr>
+        <w:pStyle w:val="ListParagraph"/>
+        <w:numPr>
+          <w:ilvl w:val="0"/>
+          <w:numId w:val="8"/>
+        </w:numPr>
+      </w:pPr>
+      <w:r>
+        <w:t>Updated the document with how to fix these issues.</w:t>
+      </w:r>
+    </w:p>
+    <w:p>
+      <w:pPr>
+        <w:ind w:left="360"/>
+      </w:pPr>
+      <w:bookmarkStart w:id="0" w:name="_GoBack"/>
+      <w:bookmarkEnd w:id="0"/>
     </w:p>
     <w:p/>
     <w:p/>
-    <w:p>
-      <w:bookmarkStart w:id="0" w:name="_GoBack"/>
-      <w:bookmarkEnd w:id="0"/>
-    </w:p>
+    <w:p/>
     <w:sectPr>
       <w:pgSz w:w="11906" w:h="16838"/>
       <w:pgMar w:top="1440" w:right="1440" w:bottom="1440" w:left="1440" w:header="708" w:footer="708" w:gutter="0"/>
@@ -420,7 +769,7 @@
 </file>
 
 <file path=word/numbering.xml><?xml version="1.0" encoding="utf-8"?>
-<w:numbering xmlns:wpc="http://schemas.microsoft.com/office/word/2010/wordprocessingCanvas" xmlns:mc="http://schemas.openxmlformats.org/markup-compatibility/2006" xmlns:o="urn:schemas-microsoft-com:office:office" xmlns:r="http://schemas.openxmlformats.org/officeDocument/2006/relationships" xmlns:m="http://schemas.openxmlformats.org/officeDocument/2006/math" xmlns:v="urn:schemas-microsoft-com:vml" xmlns:wp14="http://schemas.microsoft.com/office/word/2010/wordprocessingDrawing" xmlns:wp="http://schemas.openxmlformats.org/drawingml/2006/wordprocessingDrawing" xmlns:w10="urn:schemas-microsoft-com:office:word" xmlns:w="http://schemas.openxmlformats.org/wordprocessingml/2006/main" xmlns:w14="http://schemas.microsoft.com/office/word/2010/wordml" xmlns:w15="http://schemas.microsoft.com/office/word/2012/wordml" xmlns:wpg="http://schemas.microsoft.com/office/word/2010/wordprocessingGroup" xmlns:wpi="http://schemas.microsoft.com/office/word/2010/wordprocessingInk" xmlns:wne="http://schemas.microsoft.com/office/word/2006/wordml" xmlns:wps="http://schemas.microsoft.com/office/word/2010/wordprocessingShape" mc:Ignorable="w14 w15 wp14">
+<w:numbering xmlns:wpc="http://schemas.microsoft.com/office/word/2010/wordprocessingCanvas" xmlns:cx="http://schemas.microsoft.com/office/drawing/2014/chartex" xmlns:cx1="http://schemas.microsoft.com/office/drawing/2015/9/8/chartex" xmlns:cx2="http://schemas.microsoft.com/office/drawing/2015/10/21/chartex" xmlns:cx3="http://schemas.microsoft.com/office/drawing/2016/5/9/chartex" xmlns:cx4="http://schemas.microsoft.com/office/drawing/2016/5/10/chartex" xmlns:cx5="http://schemas.microsoft.com/office/drawing/2016/5/11/chartex" xmlns:mc="http://schemas.openxmlformats.org/markup-compatibility/2006" xmlns:o="urn:schemas-microsoft-com:office:office" xmlns:r="http://schemas.openxmlformats.org/officeDocument/2006/relationships" xmlns:m="http://schemas.openxmlformats.org/officeDocument/2006/math" xmlns:v="urn:schemas-microsoft-com:vml" xmlns:wp14="http://schemas.microsoft.com/office/word/2010/wordprocessingDrawing" xmlns:wp="http://schemas.openxmlformats.org/drawingml/2006/wordprocessingDrawing" xmlns:w10="urn:schemas-microsoft-com:office:word" xmlns:w="http://schemas.openxmlformats.org/wordprocessingml/2006/main" xmlns:w14="http://schemas.microsoft.com/office/word/2010/wordml" xmlns:w15="http://schemas.microsoft.com/office/word/2012/wordml" xmlns:w16se="http://schemas.microsoft.com/office/word/2015/wordml/symex" xmlns:wpg="http://schemas.microsoft.com/office/word/2010/wordprocessingGroup" xmlns:wpi="http://schemas.microsoft.com/office/word/2010/wordprocessingInk" xmlns:wne="http://schemas.microsoft.com/office/word/2006/wordml" xmlns:wps="http://schemas.microsoft.com/office/word/2010/wordprocessingShape" mc:Ignorable="w14 w15 w16se wp14">
   <w:abstractNum w:abstractNumId="0" w15:restartNumberingAfterBreak="0">
     <w:nsid w:val="096E793D"/>
     <w:multiLevelType w:val="hybridMultilevel"/>
@@ -534,6 +883,118 @@
     </w:lvl>
   </w:abstractNum>
   <w:abstractNum w:abstractNumId="1" w15:restartNumberingAfterBreak="0">
+    <w:nsid w:val="395A6913"/>
+    <w:multiLevelType w:val="hybridMultilevel"/>
+    <w:tmpl w:val="B738978A"/>
+    <w:lvl w:ilvl="0" w:tplc="C2BC443A">
+      <w:numFmt w:val="bullet"/>
+      <w:lvlText w:val="-"/>
+      <w:lvlJc w:val="left"/>
+      <w:pPr>
+        <w:ind w:left="720" w:hanging="360"/>
+      </w:pPr>
+      <w:rPr>
+        <w:rFonts w:ascii="Calibri" w:eastAsiaTheme="minorHAnsi" w:hAnsi="Calibri" w:cs="Calibri" w:hint="default"/>
+      </w:rPr>
+    </w:lvl>
+    <w:lvl w:ilvl="1" w:tplc="08090003" w:tentative="1">
+      <w:start w:val="1"/>
+      <w:numFmt w:val="bullet"/>
+      <w:lvlText w:val="o"/>
+      <w:lvlJc w:val="left"/>
+      <w:pPr>
+        <w:ind w:left="1440" w:hanging="360"/>
+      </w:pPr>
+      <w:rPr>
+        <w:rFonts w:ascii="Courier New" w:hAnsi="Courier New" w:cs="Courier New" w:hint="default"/>
+      </w:rPr>
+    </w:lvl>
+    <w:lvl w:ilvl="2" w:tplc="08090005" w:tentative="1">
+      <w:start w:val="1"/>
+      <w:numFmt w:val="bullet"/>
+      <w:lvlText w:val=""/>
+      <w:lvlJc w:val="left"/>
+      <w:pPr>
+        <w:ind w:left="2160" w:hanging="360"/>
+      </w:pPr>
+      <w:rPr>
+        <w:rFonts w:ascii="Wingdings" w:hAnsi="Wingdings" w:hint="default"/>
+      </w:rPr>
+    </w:lvl>
+    <w:lvl w:ilvl="3" w:tplc="08090001" w:tentative="1">
+      <w:start w:val="1"/>
+      <w:numFmt w:val="bullet"/>
+      <w:lvlText w:val=""/>
+      <w:lvlJc w:val="left"/>
+      <w:pPr>
+        <w:ind w:left="2880" w:hanging="360"/>
+      </w:pPr>
+      <w:rPr>
+        <w:rFonts w:ascii="Symbol" w:hAnsi="Symbol" w:hint="default"/>
+      </w:rPr>
+    </w:lvl>
+    <w:lvl w:ilvl="4" w:tplc="08090003" w:tentative="1">
+      <w:start w:val="1"/>
+      <w:numFmt w:val="bullet"/>
+      <w:lvlText w:val="o"/>
+      <w:lvlJc w:val="left"/>
+      <w:pPr>
+        <w:ind w:left="3600" w:hanging="360"/>
+      </w:pPr>
+      <w:rPr>
+        <w:rFonts w:ascii="Courier New" w:hAnsi="Courier New" w:cs="Courier New" w:hint="default"/>
+      </w:rPr>
+    </w:lvl>
+    <w:lvl w:ilvl="5" w:tplc="08090005" w:tentative="1">
+      <w:start w:val="1"/>
+      <w:numFmt w:val="bullet"/>
+      <w:lvlText w:val=""/>
+      <w:lvlJc w:val="left"/>
+      <w:pPr>
+        <w:ind w:left="4320" w:hanging="360"/>
+      </w:pPr>
+      <w:rPr>
+        <w:rFonts w:ascii="Wingdings" w:hAnsi="Wingdings" w:hint="default"/>
+      </w:rPr>
+    </w:lvl>
+    <w:lvl w:ilvl="6" w:tplc="08090001" w:tentative="1">
+      <w:start w:val="1"/>
+      <w:numFmt w:val="bullet"/>
+      <w:lvlText w:val=""/>
+      <w:lvlJc w:val="left"/>
+      <w:pPr>
+        <w:ind w:left="5040" w:hanging="360"/>
+      </w:pPr>
+      <w:rPr>
+        <w:rFonts w:ascii="Symbol" w:hAnsi="Symbol" w:hint="default"/>
+      </w:rPr>
+    </w:lvl>
+    <w:lvl w:ilvl="7" w:tplc="08090003" w:tentative="1">
+      <w:start w:val="1"/>
+      <w:numFmt w:val="bullet"/>
+      <w:lvlText w:val="o"/>
+      <w:lvlJc w:val="left"/>
+      <w:pPr>
+        <w:ind w:left="5760" w:hanging="360"/>
+      </w:pPr>
+      <w:rPr>
+        <w:rFonts w:ascii="Courier New" w:hAnsi="Courier New" w:cs="Courier New" w:hint="default"/>
+      </w:rPr>
+    </w:lvl>
+    <w:lvl w:ilvl="8" w:tplc="08090005" w:tentative="1">
+      <w:start w:val="1"/>
+      <w:numFmt w:val="bullet"/>
+      <w:lvlText w:val=""/>
+      <w:lvlJc w:val="left"/>
+      <w:pPr>
+        <w:ind w:left="6480" w:hanging="360"/>
+      </w:pPr>
+      <w:rPr>
+        <w:rFonts w:ascii="Wingdings" w:hAnsi="Wingdings" w:hint="default"/>
+      </w:rPr>
+    </w:lvl>
+  </w:abstractNum>
+  <w:abstractNum w:abstractNumId="2" w15:restartNumberingAfterBreak="0">
     <w:nsid w:val="3A366A61"/>
     <w:multiLevelType w:val="hybridMultilevel"/>
     <w:tmpl w:val="EB0A982C"/>
@@ -645,7 +1106,119 @@
       </w:rPr>
     </w:lvl>
   </w:abstractNum>
-  <w:abstractNum w:abstractNumId="2" w15:restartNumberingAfterBreak="0">
+  <w:abstractNum w:abstractNumId="3" w15:restartNumberingAfterBreak="0">
+    <w:nsid w:val="486B6EB1"/>
+    <w:multiLevelType w:val="hybridMultilevel"/>
+    <w:tmpl w:val="BC94F9A8"/>
+    <w:lvl w:ilvl="0" w:tplc="C2BC443A">
+      <w:numFmt w:val="bullet"/>
+      <w:lvlText w:val="-"/>
+      <w:lvlJc w:val="left"/>
+      <w:pPr>
+        <w:ind w:left="720" w:hanging="360"/>
+      </w:pPr>
+      <w:rPr>
+        <w:rFonts w:ascii="Calibri" w:eastAsiaTheme="minorHAnsi" w:hAnsi="Calibri" w:cs="Calibri" w:hint="default"/>
+      </w:rPr>
+    </w:lvl>
+    <w:lvl w:ilvl="1" w:tplc="08090003" w:tentative="1">
+      <w:start w:val="1"/>
+      <w:numFmt w:val="bullet"/>
+      <w:lvlText w:val="o"/>
+      <w:lvlJc w:val="left"/>
+      <w:pPr>
+        <w:ind w:left="1440" w:hanging="360"/>
+      </w:pPr>
+      <w:rPr>
+        <w:rFonts w:ascii="Courier New" w:hAnsi="Courier New" w:cs="Courier New" w:hint="default"/>
+      </w:rPr>
+    </w:lvl>
+    <w:lvl w:ilvl="2" w:tplc="08090005" w:tentative="1">
+      <w:start w:val="1"/>
+      <w:numFmt w:val="bullet"/>
+      <w:lvlText w:val=""/>
+      <w:lvlJc w:val="left"/>
+      <w:pPr>
+        <w:ind w:left="2160" w:hanging="360"/>
+      </w:pPr>
+      <w:rPr>
+        <w:rFonts w:ascii="Wingdings" w:hAnsi="Wingdings" w:hint="default"/>
+      </w:rPr>
+    </w:lvl>
+    <w:lvl w:ilvl="3" w:tplc="08090001" w:tentative="1">
+      <w:start w:val="1"/>
+      <w:numFmt w:val="bullet"/>
+      <w:lvlText w:val=""/>
+      <w:lvlJc w:val="left"/>
+      <w:pPr>
+        <w:ind w:left="2880" w:hanging="360"/>
+      </w:pPr>
+      <w:rPr>
+        <w:rFonts w:ascii="Symbol" w:hAnsi="Symbol" w:hint="default"/>
+      </w:rPr>
+    </w:lvl>
+    <w:lvl w:ilvl="4" w:tplc="08090003" w:tentative="1">
+      <w:start w:val="1"/>
+      <w:numFmt w:val="bullet"/>
+      <w:lvlText w:val="o"/>
+      <w:lvlJc w:val="left"/>
+      <w:pPr>
+        <w:ind w:left="3600" w:hanging="360"/>
+      </w:pPr>
+      <w:rPr>
+        <w:rFonts w:ascii="Courier New" w:hAnsi="Courier New" w:cs="Courier New" w:hint="default"/>
+      </w:rPr>
+    </w:lvl>
+    <w:lvl w:ilvl="5" w:tplc="08090005" w:tentative="1">
+      <w:start w:val="1"/>
+      <w:numFmt w:val="bullet"/>
+      <w:lvlText w:val=""/>
+      <w:lvlJc w:val="left"/>
+      <w:pPr>
+        <w:ind w:left="4320" w:hanging="360"/>
+      </w:pPr>
+      <w:rPr>
+        <w:rFonts w:ascii="Wingdings" w:hAnsi="Wingdings" w:hint="default"/>
+      </w:rPr>
+    </w:lvl>
+    <w:lvl w:ilvl="6" w:tplc="08090001" w:tentative="1">
+      <w:start w:val="1"/>
+      <w:numFmt w:val="bullet"/>
+      <w:lvlText w:val=""/>
+      <w:lvlJc w:val="left"/>
+      <w:pPr>
+        <w:ind w:left="5040" w:hanging="360"/>
+      </w:pPr>
+      <w:rPr>
+        <w:rFonts w:ascii="Symbol" w:hAnsi="Symbol" w:hint="default"/>
+      </w:rPr>
+    </w:lvl>
+    <w:lvl w:ilvl="7" w:tplc="08090003" w:tentative="1">
+      <w:start w:val="1"/>
+      <w:numFmt w:val="bullet"/>
+      <w:lvlText w:val="o"/>
+      <w:lvlJc w:val="left"/>
+      <w:pPr>
+        <w:ind w:left="5760" w:hanging="360"/>
+      </w:pPr>
+      <w:rPr>
+        <w:rFonts w:ascii="Courier New" w:hAnsi="Courier New" w:cs="Courier New" w:hint="default"/>
+      </w:rPr>
+    </w:lvl>
+    <w:lvl w:ilvl="8" w:tplc="08090005" w:tentative="1">
+      <w:start w:val="1"/>
+      <w:numFmt w:val="bullet"/>
+      <w:lvlText w:val=""/>
+      <w:lvlJc w:val="left"/>
+      <w:pPr>
+        <w:ind w:left="6480" w:hanging="360"/>
+      </w:pPr>
+      <w:rPr>
+        <w:rFonts w:ascii="Wingdings" w:hAnsi="Wingdings" w:hint="default"/>
+      </w:rPr>
+    </w:lvl>
+  </w:abstractNum>
+  <w:abstractNum w:abstractNumId="4" w15:restartNumberingAfterBreak="0">
     <w:nsid w:val="4A76559C"/>
     <w:multiLevelType w:val="hybridMultilevel"/>
     <w:tmpl w:val="E9F02C5A"/>
@@ -757,7 +1330,119 @@
       </w:rPr>
     </w:lvl>
   </w:abstractNum>
-  <w:abstractNum w:abstractNumId="3" w15:restartNumberingAfterBreak="0">
+  <w:abstractNum w:abstractNumId="5" w15:restartNumberingAfterBreak="0">
+    <w:nsid w:val="4AA67906"/>
+    <w:multiLevelType w:val="hybridMultilevel"/>
+    <w:tmpl w:val="560221C4"/>
+    <w:lvl w:ilvl="0" w:tplc="C2BC443A">
+      <w:numFmt w:val="bullet"/>
+      <w:lvlText w:val="-"/>
+      <w:lvlJc w:val="left"/>
+      <w:pPr>
+        <w:ind w:left="720" w:hanging="360"/>
+      </w:pPr>
+      <w:rPr>
+        <w:rFonts w:ascii="Calibri" w:eastAsiaTheme="minorHAnsi" w:hAnsi="Calibri" w:cs="Calibri" w:hint="default"/>
+      </w:rPr>
+    </w:lvl>
+    <w:lvl w:ilvl="1" w:tplc="08090003" w:tentative="1">
+      <w:start w:val="1"/>
+      <w:numFmt w:val="bullet"/>
+      <w:lvlText w:val="o"/>
+      <w:lvlJc w:val="left"/>
+      <w:pPr>
+        <w:ind w:left="1440" w:hanging="360"/>
+      </w:pPr>
+      <w:rPr>
+        <w:rFonts w:ascii="Courier New" w:hAnsi="Courier New" w:cs="Courier New" w:hint="default"/>
+      </w:rPr>
+    </w:lvl>
+    <w:lvl w:ilvl="2" w:tplc="08090005" w:tentative="1">
+      <w:start w:val="1"/>
+      <w:numFmt w:val="bullet"/>
+      <w:lvlText w:val=""/>
+      <w:lvlJc w:val="left"/>
+      <w:pPr>
+        <w:ind w:left="2160" w:hanging="360"/>
+      </w:pPr>
+      <w:rPr>
+        <w:rFonts w:ascii="Wingdings" w:hAnsi="Wingdings" w:hint="default"/>
+      </w:rPr>
+    </w:lvl>
+    <w:lvl w:ilvl="3" w:tplc="08090001" w:tentative="1">
+      <w:start w:val="1"/>
+      <w:numFmt w:val="bullet"/>
+      <w:lvlText w:val=""/>
+      <w:lvlJc w:val="left"/>
+      <w:pPr>
+        <w:ind w:left="2880" w:hanging="360"/>
+      </w:pPr>
+      <w:rPr>
+        <w:rFonts w:ascii="Symbol" w:hAnsi="Symbol" w:hint="default"/>
+      </w:rPr>
+    </w:lvl>
+    <w:lvl w:ilvl="4" w:tplc="08090003" w:tentative="1">
+      <w:start w:val="1"/>
+      <w:numFmt w:val="bullet"/>
+      <w:lvlText w:val="o"/>
+      <w:lvlJc w:val="left"/>
+      <w:pPr>
+        <w:ind w:left="3600" w:hanging="360"/>
+      </w:pPr>
+      <w:rPr>
+        <w:rFonts w:ascii="Courier New" w:hAnsi="Courier New" w:cs="Courier New" w:hint="default"/>
+      </w:rPr>
+    </w:lvl>
+    <w:lvl w:ilvl="5" w:tplc="08090005" w:tentative="1">
+      <w:start w:val="1"/>
+      <w:numFmt w:val="bullet"/>
+      <w:lvlText w:val=""/>
+      <w:lvlJc w:val="left"/>
+      <w:pPr>
+        <w:ind w:left="4320" w:hanging="360"/>
+      </w:pPr>
+      <w:rPr>
+        <w:rFonts w:ascii="Wingdings" w:hAnsi="Wingdings" w:hint="default"/>
+      </w:rPr>
+    </w:lvl>
+    <w:lvl w:ilvl="6" w:tplc="08090001" w:tentative="1">
+      <w:start w:val="1"/>
+      <w:numFmt w:val="bullet"/>
+      <w:lvlText w:val=""/>
+      <w:lvlJc w:val="left"/>
+      <w:pPr>
+        <w:ind w:left="5040" w:hanging="360"/>
+      </w:pPr>
+      <w:rPr>
+        <w:rFonts w:ascii="Symbol" w:hAnsi="Symbol" w:hint="default"/>
+      </w:rPr>
+    </w:lvl>
+    <w:lvl w:ilvl="7" w:tplc="08090003" w:tentative="1">
+      <w:start w:val="1"/>
+      <w:numFmt w:val="bullet"/>
+      <w:lvlText w:val="o"/>
+      <w:lvlJc w:val="left"/>
+      <w:pPr>
+        <w:ind w:left="5760" w:hanging="360"/>
+      </w:pPr>
+      <w:rPr>
+        <w:rFonts w:ascii="Courier New" w:hAnsi="Courier New" w:cs="Courier New" w:hint="default"/>
+      </w:rPr>
+    </w:lvl>
+    <w:lvl w:ilvl="8" w:tplc="08090005" w:tentative="1">
+      <w:start w:val="1"/>
+      <w:numFmt w:val="bullet"/>
+      <w:lvlText w:val=""/>
+      <w:lvlJc w:val="left"/>
+      <w:pPr>
+        <w:ind w:left="6480" w:hanging="360"/>
+      </w:pPr>
+      <w:rPr>
+        <w:rFonts w:ascii="Wingdings" w:hAnsi="Wingdings" w:hint="default"/>
+      </w:rPr>
+    </w:lvl>
+  </w:abstractNum>
+  <w:abstractNum w:abstractNumId="6" w15:restartNumberingAfterBreak="0">
     <w:nsid w:val="72BB3A00"/>
     <w:multiLevelType w:val="hybridMultilevel"/>
     <w:tmpl w:val="8F90FD26"/>
@@ -869,7 +1554,7 @@
       </w:rPr>
     </w:lvl>
   </w:abstractNum>
-  <w:abstractNum w:abstractNumId="4" w15:restartNumberingAfterBreak="0">
+  <w:abstractNum w:abstractNumId="7" w15:restartNumberingAfterBreak="0">
     <w:nsid w:val="7BEB461F"/>
     <w:multiLevelType w:val="hybridMultilevel"/>
     <w:tmpl w:val="8DF6B012"/>
@@ -982,25 +1667,34 @@
     </w:lvl>
   </w:abstractNum>
   <w:num w:numId="1">
-    <w:abstractNumId w:val="1"/>
+    <w:abstractNumId w:val="2"/>
   </w:num>
   <w:num w:numId="2">
     <w:abstractNumId w:val="0"/>
   </w:num>
   <w:num w:numId="3">
+    <w:abstractNumId w:val="7"/>
+  </w:num>
+  <w:num w:numId="4">
     <w:abstractNumId w:val="4"/>
   </w:num>
-  <w:num w:numId="4">
-    <w:abstractNumId w:val="2"/>
+  <w:num w:numId="5">
+    <w:abstractNumId w:val="6"/>
   </w:num>
-  <w:num w:numId="5">
+  <w:num w:numId="6">
+    <w:abstractNumId w:val="5"/>
+  </w:num>
+  <w:num w:numId="7">
+    <w:abstractNumId w:val="1"/>
+  </w:num>
+  <w:num w:numId="8">
     <w:abstractNumId w:val="3"/>
   </w:num>
 </w:numbering>
 </file>
 
 <file path=word/styles.xml><?xml version="1.0" encoding="utf-8"?>
-<w:styles xmlns:mc="http://schemas.openxmlformats.org/markup-compatibility/2006" xmlns:r="http://schemas.openxmlformats.org/officeDocument/2006/relationships" xmlns:w="http://schemas.openxmlformats.org/wordprocessingml/2006/main" xmlns:w14="http://schemas.microsoft.com/office/word/2010/wordml" xmlns:w15="http://schemas.microsoft.com/office/word/2012/wordml" mc:Ignorable="w14 w15">
+<w:styles xmlns:mc="http://schemas.openxmlformats.org/markup-compatibility/2006" xmlns:r="http://schemas.openxmlformats.org/officeDocument/2006/relationships" xmlns:w="http://schemas.openxmlformats.org/wordprocessingml/2006/main" xmlns:w14="http://schemas.microsoft.com/office/word/2010/wordml" xmlns:w15="http://schemas.microsoft.com/office/word/2012/wordml" xmlns:w16se="http://schemas.microsoft.com/office/word/2015/wordml/symex" mc:Ignorable="w14 w15 w16se">
   <w:docDefaults>
     <w:rPrDefault>
       <w:rPr>
@@ -1016,7 +1710,7 @@
       </w:pPr>
     </w:pPrDefault>
   </w:docDefaults>
-  <w:latentStyles w:defLockedState="0" w:defUIPriority="99" w:defSemiHidden="0" w:defUnhideWhenUsed="0" w:defQFormat="0" w:count="371">
+  <w:latentStyles w:defLockedState="0" w:defUIPriority="99" w:defSemiHidden="0" w:defUnhideWhenUsed="0" w:defQFormat="0" w:count="374">
     <w:lsdException w:name="Normal" w:uiPriority="0" w:qFormat="1"/>
     <w:lsdException w:name="heading 1" w:uiPriority="9" w:qFormat="1"/>
     <w:lsdException w:name="heading 2" w:semiHidden="1" w:uiPriority="9" w:unhideWhenUsed="1" w:qFormat="1"/>
@@ -1388,6 +2082,9 @@
     <w:lsdException w:name="List Table 5 Dark Accent 6" w:uiPriority="50"/>
     <w:lsdException w:name="List Table 6 Colorful Accent 6" w:uiPriority="51"/>
     <w:lsdException w:name="List Table 7 Colorful Accent 6" w:uiPriority="52"/>
+    <w:lsdException w:name="Mention" w:semiHidden="1" w:unhideWhenUsed="1"/>
+    <w:lsdException w:name="Smart Hyperlink" w:semiHidden="1" w:unhideWhenUsed="1"/>
+    <w:lsdException w:name="Hashtag" w:semiHidden="1" w:unhideWhenUsed="1"/>
   </w:latentStyles>
   <w:style w:type="paragraph" w:default="1" w:styleId="Normal">
     <w:name w:val="Normal"/>

</xml_diff>